<commit_message>
Started writing notes for YouTube tutorial Learn SQL Basics in 3 Hours - SQL for Beginners. Added new resources.
</commit_message>
<xml_diff>
--- a/RDBMS/MySQL/Learn SQL Basics in 3 Hours - SQL for Beginners/Table Of Contents.docx
+++ b/RDBMS/MySQL/Learn SQL Basics in 3 Hours - SQL for Beginners/Table Of Contents.docx
@@ -241,8 +241,10 @@
         </w:r>
       </w:hyperlink>
       <w:r>
-        <w:t xml:space="preserve"> The REGEXP Operator </w:t>
-      </w:r>
+        <w:t xml:space="preserve"> The REGEXP Operator</w:t>
+      </w:r>
+    </w:p>
+    <w:p>
       <w:hyperlink r:id="rId19" w:history="1">
         <w:r>
           <w:rPr>
@@ -252,8 +254,10 @@
         </w:r>
       </w:hyperlink>
       <w:r>
-        <w:t xml:space="preserve"> The IS NULL Operator </w:t>
-      </w:r>
+        <w:t xml:space="preserve"> The IS NULL Operator</w:t>
+      </w:r>
+    </w:p>
+    <w:p>
       <w:hyperlink r:id="rId20" w:history="1">
         <w:r>
           <w:rPr>
@@ -263,262 +267,322 @@
         </w:r>
       </w:hyperlink>
       <w:r>
-        <w:t xml:space="preserve"> The ORDER BY Operator </w:t>
+        <w:t xml:space="preserve"> The ORDER BY Operator</w:t>
+      </w:r>
+    </w:p>
+    <w:p>
+      <w:r>
+        <w:rPr>
+          <w:rStyle w:val="Hyperlink"/>
+        </w:rPr>
+        <w:fldChar w:fldCharType="begin"/>
+      </w:r>
+      <w:r>
+        <w:rPr>
+          <w:rStyle w:val="Hyperlink"/>
+        </w:rPr>
+        <w:instrText xml:space="preserve"> HYPERLINK "https://www.youtube.com/watch?v=7S_tz1z_5bA&amp;list=PLtumxP4LQ2VrLa_0ZTZlMBcVc3BMpROOV&amp;index=1&amp;t=4883s" </w:instrText>
+      </w:r>
+      <w:r>
+        <w:rPr>
+          <w:rStyle w:val="Hyperlink"/>
+        </w:rPr>
+        <w:fldChar w:fldCharType="separate"/>
+      </w:r>
+      <w:r>
+        <w:rPr>
+          <w:rStyle w:val="Hyperlink"/>
+        </w:rPr>
+        <w:t>1:21:23</w:t>
+      </w:r>
+      <w:r>
+        <w:rPr>
+          <w:rStyle w:val="Hyperlink"/>
+        </w:rPr>
+        <w:fldChar w:fldCharType="end"/>
+      </w:r>
+      <w:r>
+        <w:t xml:space="preserve"> The LIMIT Operator</w:t>
+      </w:r>
+      <w:bookmarkStart w:id="0" w:name="_GoBack"/>
+      <w:bookmarkEnd w:id="0"/>
+    </w:p>
+    <w:p>
+      <w:r>
+        <w:rPr>
+          <w:rStyle w:val="Hyperlink"/>
+        </w:rPr>
+        <w:fldChar w:fldCharType="begin"/>
+      </w:r>
+      <w:r>
+        <w:rPr>
+          <w:rStyle w:val="Hyperlink"/>
+        </w:rPr>
+        <w:instrText xml:space="preserve"> HYPERLINK "https://www.youtube.com/watch?v=7S_tz1z_5bA&amp;list=PLtumxP4LQ2VrLa_0ZTZlMBcVc3BMpROOV&amp;inde</w:instrText>
+      </w:r>
+      <w:r>
+        <w:rPr>
+          <w:rStyle w:val="Hyperlink"/>
+        </w:rPr>
+        <w:instrText xml:space="preserve">x=1&amp;t=5090s" </w:instrText>
+      </w:r>
+      <w:r>
+        <w:rPr>
+          <w:rStyle w:val="Hyperlink"/>
+        </w:rPr>
+        <w:fldChar w:fldCharType="separate"/>
+      </w:r>
+      <w:r>
+        <w:rPr>
+          <w:rStyle w:val="Hyperlink"/>
+        </w:rPr>
+        <w:t>1:24:50</w:t>
+      </w:r>
+      <w:r>
+        <w:rPr>
+          <w:rStyle w:val="Hyperlink"/>
+        </w:rPr>
+        <w:fldChar w:fldCharType="end"/>
+      </w:r>
+      <w:r>
+        <w:t xml:space="preserve"> Inner Joins </w:t>
       </w:r>
       <w:hyperlink r:id="rId21" w:history="1">
         <w:r>
           <w:rPr>
             <w:rStyle w:val="Hyperlink"/>
           </w:rPr>
-          <w:t>1:21:23</w:t>
-        </w:r>
-      </w:hyperlink>
-      <w:r>
-        <w:t xml:space="preserve"> The LIMIT Operator </w:t>
+          <w:t>1:33:16</w:t>
+        </w:r>
+      </w:hyperlink>
+      <w:r>
+        <w:t xml:space="preserve"> Joining Across Databases </w:t>
       </w:r>
       <w:hyperlink r:id="rId22" w:history="1">
         <w:r>
           <w:rPr>
             <w:rStyle w:val="Hyperlink"/>
           </w:rPr>
-          <w:t>1:24:50</w:t>
-        </w:r>
-      </w:hyperlink>
-      <w:r>
-        <w:t xml:space="preserve"> Inner Joins </w:t>
+          <w:t>1:36:03</w:t>
+        </w:r>
+      </w:hyperlink>
+      <w:r>
+        <w:t xml:space="preserve"> Self Joins </w:t>
       </w:r>
       <w:hyperlink r:id="rId23" w:history="1">
         <w:r>
           <w:rPr>
             <w:rStyle w:val="Hyperlink"/>
           </w:rPr>
-          <w:t>1:33:16</w:t>
-        </w:r>
-      </w:hyperlink>
-      <w:r>
-        <w:t xml:space="preserve"> Joining Across Databases </w:t>
+          <w:t>1:40:17</w:t>
+        </w:r>
+      </w:hyperlink>
+      <w:r>
+        <w:t xml:space="preserve"> Joining Multiple Tables </w:t>
       </w:r>
       <w:hyperlink r:id="rId24" w:history="1">
         <w:r>
           <w:rPr>
             <w:rStyle w:val="Hyperlink"/>
           </w:rPr>
-          <w:t>1:36:03</w:t>
-        </w:r>
-      </w:hyperlink>
-      <w:r>
-        <w:t xml:space="preserve"> Self Joins </w:t>
+          <w:t>1:47:03</w:t>
+        </w:r>
+      </w:hyperlink>
+      <w:r>
+        <w:t xml:space="preserve"> Compound Join Conditions </w:t>
       </w:r>
       <w:hyperlink r:id="rId25" w:history="1">
         <w:r>
           <w:rPr>
             <w:rStyle w:val="Hyperlink"/>
           </w:rPr>
-          <w:t>1:40:17</w:t>
-        </w:r>
-      </w:hyperlink>
-      <w:r>
-        <w:t xml:space="preserve"> Joining Multiple Tables </w:t>
+          <w:t>1:50:44</w:t>
+        </w:r>
+      </w:hyperlink>
+      <w:r>
+        <w:t xml:space="preserve"> Implicit Join Syntax </w:t>
       </w:r>
       <w:hyperlink r:id="rId26" w:history="1">
         <w:r>
           <w:rPr>
             <w:rStyle w:val="Hyperlink"/>
           </w:rPr>
-          <w:t>1:47:03</w:t>
-        </w:r>
-      </w:hyperlink>
-      <w:r>
-        <w:t xml:space="preserve"> Compound Join Conditions </w:t>
+          <w:t>1:53:04</w:t>
+        </w:r>
+      </w:hyperlink>
+      <w:r>
+        <w:t xml:space="preserve"> Outer Joins </w:t>
       </w:r>
       <w:hyperlink r:id="rId27" w:history="1">
         <w:r>
           <w:rPr>
             <w:rStyle w:val="Hyperlink"/>
           </w:rPr>
-          <w:t>1:50:44</w:t>
-        </w:r>
-      </w:hyperlink>
-      <w:r>
-        <w:t xml:space="preserve"> Implicit Join Syntax </w:t>
+          <w:t>1:59:31</w:t>
+        </w:r>
+      </w:hyperlink>
+      <w:r>
+        <w:t xml:space="preserve"> Outer Join Between Multiple Tables </w:t>
       </w:r>
       <w:hyperlink r:id="rId28" w:history="1">
         <w:r>
           <w:rPr>
             <w:rStyle w:val="Hyperlink"/>
           </w:rPr>
-          <w:t>1:53:04</w:t>
-        </w:r>
-      </w:hyperlink>
-      <w:r>
-        <w:t xml:space="preserve"> Outer Joins </w:t>
+          <w:t>2:05:50</w:t>
+        </w:r>
+      </w:hyperlink>
+      <w:r>
+        <w:t xml:space="preserve"> Self Outer Joins </w:t>
       </w:r>
       <w:hyperlink r:id="rId29" w:history="1">
         <w:r>
           <w:rPr>
             <w:rStyle w:val="Hyperlink"/>
           </w:rPr>
-          <w:t>1:59:31</w:t>
-        </w:r>
-      </w:hyperlink>
-      <w:r>
-        <w:t xml:space="preserve"> Outer Join Between Multiple Tables </w:t>
+          <w:t>2:08:02</w:t>
+        </w:r>
+      </w:hyperlink>
+      <w:r>
+        <w:t xml:space="preserve"> The USING Clause </w:t>
       </w:r>
       <w:hyperlink r:id="rId30" w:history="1">
         <w:r>
           <w:rPr>
             <w:rStyle w:val="Hyperlink"/>
           </w:rPr>
-          <w:t>2:05:50</w:t>
-        </w:r>
-      </w:hyperlink>
-      <w:r>
-        <w:t xml:space="preserve"> Self Outer Joins </w:t>
+          <w:t>2:13:25</w:t>
+        </w:r>
+      </w:hyperlink>
+      <w:r>
+        <w:t xml:space="preserve"> Natural Joins </w:t>
       </w:r>
       <w:hyperlink r:id="rId31" w:history="1">
         <w:r>
           <w:rPr>
             <w:rStyle w:val="Hyperlink"/>
           </w:rPr>
-          <w:t>2:08:02</w:t>
-        </w:r>
-      </w:hyperlink>
-      <w:r>
-        <w:t xml:space="preserve"> The USING Clause </w:t>
+          <w:t>2:14:46</w:t>
+        </w:r>
+      </w:hyperlink>
+      <w:r>
+        <w:t xml:space="preserve"> Cross Joins </w:t>
       </w:r>
       <w:hyperlink r:id="rId32" w:history="1">
         <w:r>
           <w:rPr>
             <w:rStyle w:val="Hyperlink"/>
           </w:rPr>
-          <w:t>2:13:25</w:t>
-        </w:r>
-      </w:hyperlink>
-      <w:r>
-        <w:t xml:space="preserve"> Natural Joins </w:t>
+          <w:t>2:18:01</w:t>
+        </w:r>
+      </w:hyperlink>
+      <w:r>
+        <w:t xml:space="preserve"> Unions </w:t>
       </w:r>
       <w:hyperlink r:id="rId33" w:history="1">
         <w:r>
           <w:rPr>
             <w:rStyle w:val="Hyperlink"/>
           </w:rPr>
-          <w:t>2:14:46</w:t>
-        </w:r>
-      </w:hyperlink>
-      <w:r>
-        <w:t xml:space="preserve"> Cross Joins </w:t>
+          <w:t>2:26:29</w:t>
+        </w:r>
+      </w:hyperlink>
+      <w:r>
+        <w:t xml:space="preserve"> Column Attributes </w:t>
       </w:r>
       <w:hyperlink r:id="rId34" w:history="1">
         <w:r>
           <w:rPr>
             <w:rStyle w:val="Hyperlink"/>
           </w:rPr>
-          <w:t>2:18:01</w:t>
-        </w:r>
-      </w:hyperlink>
-      <w:r>
-        <w:t xml:space="preserve"> Unions </w:t>
+          <w:t>2:29:54</w:t>
+        </w:r>
+      </w:hyperlink>
+      <w:r>
+        <w:t xml:space="preserve"> Inserting a Single Row </w:t>
       </w:r>
       <w:hyperlink r:id="rId35" w:history="1">
         <w:r>
           <w:rPr>
             <w:rStyle w:val="Hyperlink"/>
           </w:rPr>
-          <w:t>2:26:29</w:t>
-        </w:r>
-      </w:hyperlink>
-      <w:r>
-        <w:t xml:space="preserve"> Column Attributes </w:t>
+          <w:t>2:35:40</w:t>
+        </w:r>
+      </w:hyperlink>
+      <w:r>
+        <w:t xml:space="preserve"> Inserting Multiple Rows </w:t>
       </w:r>
       <w:hyperlink r:id="rId36" w:history="1">
         <w:r>
           <w:rPr>
             <w:rStyle w:val="Hyperlink"/>
           </w:rPr>
-          <w:t>2:29:54</w:t>
-        </w:r>
-      </w:hyperlink>
-      <w:r>
-        <w:t xml:space="preserve"> Inserting a Single Row </w:t>
+          <w:t>2:38:58</w:t>
+        </w:r>
+      </w:hyperlink>
+      <w:r>
+        <w:t xml:space="preserve"> Inserting Hierarchical Rows </w:t>
       </w:r>
       <w:hyperlink r:id="rId37" w:history="1">
         <w:r>
           <w:rPr>
             <w:rStyle w:val="Hyperlink"/>
           </w:rPr>
-          <w:t>2:35:40</w:t>
-        </w:r>
-      </w:hyperlink>
-      <w:r>
-        <w:t xml:space="preserve"> Inserting Multiple Rows </w:t>
+          <w:t>2:44:51</w:t>
+        </w:r>
+      </w:hyperlink>
+      <w:r>
+        <w:t xml:space="preserve"> Creating a Copy of a Table </w:t>
       </w:r>
       <w:hyperlink r:id="rId38" w:history="1">
         <w:r>
           <w:rPr>
             <w:rStyle w:val="Hyperlink"/>
           </w:rPr>
-          <w:t>2:38:58</w:t>
-        </w:r>
-      </w:hyperlink>
-      <w:r>
-        <w:t xml:space="preserve"> Inserting Hierarchical Rows </w:t>
+          <w:t>2:53:38</w:t>
+        </w:r>
+      </w:hyperlink>
+      <w:r>
+        <w:t xml:space="preserve"> </w:t>
+      </w:r>
+      <w:r>
+        <w:lastRenderedPageBreak/>
+        <w:t xml:space="preserve">Updating a Single Row </w:t>
       </w:r>
       <w:hyperlink r:id="rId39" w:history="1">
         <w:r>
           <w:rPr>
             <w:rStyle w:val="Hyperlink"/>
           </w:rPr>
-          <w:t>2:44:51</w:t>
-        </w:r>
-      </w:hyperlink>
-      <w:r>
-        <w:t xml:space="preserve"> Creating a Copy of a Table </w:t>
+          <w:t>2:57:33</w:t>
+        </w:r>
+      </w:hyperlink>
+      <w:r>
+        <w:t xml:space="preserve"> Updating Multiple Rows </w:t>
       </w:r>
       <w:hyperlink r:id="rId40" w:history="1">
         <w:r>
           <w:rPr>
             <w:rStyle w:val="Hyperlink"/>
           </w:rPr>
-          <w:t>2:53:38</w:t>
-        </w:r>
-      </w:hyperlink>
-      <w:r>
-        <w:t xml:space="preserve"> Updating a Single Row </w:t>
+          <w:t>3:00:47</w:t>
+        </w:r>
+      </w:hyperlink>
+      <w:r>
+        <w:t xml:space="preserve"> Using Subqueries in Updates </w:t>
       </w:r>
       <w:hyperlink r:id="rId41" w:history="1">
         <w:r>
           <w:rPr>
             <w:rStyle w:val="Hyperlink"/>
           </w:rPr>
-          <w:t>2:57:33</w:t>
-        </w:r>
-      </w:hyperlink>
-      <w:r>
-        <w:t xml:space="preserve"> Updating Multiple Rows </w:t>
+          <w:t>3:06:24</w:t>
+        </w:r>
+      </w:hyperlink>
+      <w:r>
+        <w:t xml:space="preserve"> Deleting Rows </w:t>
       </w:r>
       <w:hyperlink r:id="rId42" w:history="1">
-        <w:r>
-          <w:rPr>
-            <w:rStyle w:val="Hyperlink"/>
-          </w:rPr>
-          <w:t>3:00:47</w:t>
-        </w:r>
-      </w:hyperlink>
-      <w:r>
-        <w:t xml:space="preserve"> Using Subqueries in Updates </w:t>
-      </w:r>
-      <w:hyperlink r:id="rId43" w:history="1">
-        <w:r>
-          <w:rPr>
-            <w:rStyle w:val="Hyperlink"/>
-          </w:rPr>
-          <w:t>3:06:24</w:t>
-        </w:r>
-      </w:hyperlink>
-      <w:r>
-        <w:t xml:space="preserve"> Deleting Rows </w:t>
-      </w:r>
-      <w:hyperlink r:id="rId44" w:history="1">
         <w:r>
           <w:rPr>
             <w:rStyle w:val="Hyperlink"/>
@@ -536,8 +600,6 @@
     <w:p/>
     <w:p/>
     <w:p>
-      <w:bookmarkStart w:id="0" w:name="_GoBack"/>
-      <w:bookmarkEnd w:id="0"/>
       <w:r>
         <w:t xml:space="preserve">If you're looking for a complete SQL tutorial for beginners with examples, this tutorial is a great way to learn SQL basics. Just follow through and you'll be able to write SQL queries in no time. </w:t>
       </w:r>
@@ -981,6 +1043,7 @@
   <w:style w:type="character" w:default="1" w:styleId="DefaultParagraphFont">
     <w:name w:val="Default Paragraph Font"/>
     <w:uiPriority w:val="1"/>
+    <w:semiHidden/>
     <w:unhideWhenUsed/>
   </w:style>
   <w:style w:type="table" w:default="1" w:styleId="TableNormal">

</xml_diff>